<commit_message>
gave project a name
</commit_message>
<xml_diff>
--- a/iot project proposal.docx
+++ b/iot project proposal.docx
@@ -21,6 +21,26 @@
     </w:p>
     <w:p>
       <w:pPr>
+        <w:jc w:val="center"/>
+        <w:rPr>
+          <w:rFonts w:ascii="Times New Roman" w:hAnsi="Times New Roman" w:cs="Times New Roman"/>
+          <w:sz w:val="24"/>
+          <w:szCs w:val="24"/>
+        </w:rPr>
+      </w:pPr>
+      <w:r>
+        <w:rPr>
+          <w:rFonts w:ascii="Times New Roman" w:hAnsi="Times New Roman" w:cs="Times New Roman"/>
+          <w:sz w:val="24"/>
+          <w:szCs w:val="24"/>
+        </w:rPr>
+        <w:t>Football Helmet Hit Tracker</w:t>
+      </w:r>
+      <w:bookmarkStart w:id="0" w:name="_GoBack"/>
+      <w:bookmarkEnd w:id="0"/>
+    </w:p>
+    <w:p>
+      <w:pPr>
         <w:rPr>
           <w:rFonts w:ascii="Times New Roman" w:hAnsi="Times New Roman" w:cs="Times New Roman"/>
           <w:sz w:val="24"/>
@@ -108,25 +128,7 @@
           <w:sz w:val="24"/>
           <w:szCs w:val="24"/>
         </w:rPr>
-        <w:t xml:space="preserve">o a service that is able to track the hits. In this project when a hit on the accelerometer is registered a device state is sent to </w:t>
-      </w:r>
-      <w:proofErr w:type="spellStart"/>
-      <w:r>
-        <w:rPr>
-          <w:rFonts w:ascii="Times New Roman" w:hAnsi="Times New Roman" w:cs="Times New Roman"/>
-          <w:sz w:val="24"/>
-          <w:szCs w:val="24"/>
-        </w:rPr>
-        <w:t>Losant</w:t>
-      </w:r>
-      <w:proofErr w:type="spellEnd"/>
-      <w:r>
-        <w:rPr>
-          <w:rFonts w:ascii="Times New Roman" w:hAnsi="Times New Roman" w:cs="Times New Roman"/>
-          <w:sz w:val="24"/>
-          <w:szCs w:val="24"/>
-        </w:rPr>
-        <w:t xml:space="preserve"> which then sends a </w:t>
+        <w:t xml:space="preserve">o a service that is able to track the hits. In this project when a hit on the accelerometer is registered a device state is sent to Losant which then sends a </w:t>
       </w:r>
       <w:r>
         <w:rPr>
@@ -445,25 +447,7 @@
           <w:sz w:val="24"/>
           <w:szCs w:val="24"/>
         </w:rPr>
-        <w:t xml:space="preserve">. In terms of sending messages from the device to </w:t>
-      </w:r>
-      <w:proofErr w:type="spellStart"/>
-      <w:r>
-        <w:rPr>
-          <w:rFonts w:ascii="Times New Roman" w:hAnsi="Times New Roman" w:cs="Times New Roman"/>
-          <w:sz w:val="24"/>
-          <w:szCs w:val="24"/>
-        </w:rPr>
-        <w:t>Losant</w:t>
-      </w:r>
-      <w:proofErr w:type="spellEnd"/>
-      <w:r>
-        <w:rPr>
-          <w:rFonts w:ascii="Times New Roman" w:hAnsi="Times New Roman" w:cs="Times New Roman"/>
-          <w:sz w:val="24"/>
-          <w:szCs w:val="24"/>
-        </w:rPr>
-        <w:t xml:space="preserve"> MQTT is used.</w:t>
+        <w:t>. In terms of sending messages from the device to Losant MQTT is used.</w:t>
       </w:r>
       <w:r>
         <w:rPr>
@@ -514,7 +498,6 @@
           <w:sz w:val="24"/>
           <w:szCs w:val="24"/>
         </w:rPr>
-        <w:lastRenderedPageBreak/>
         <w:t>How</w:t>
       </w:r>
       <w:r>
@@ -581,43 +564,7 @@
           <w:sz w:val="24"/>
           <w:szCs w:val="24"/>
         </w:rPr>
-        <w:t xml:space="preserve"> a hit will be registered. When this occurs it sends a device state through MQTT to </w:t>
-      </w:r>
-      <w:proofErr w:type="spellStart"/>
-      <w:r>
-        <w:rPr>
-          <w:rFonts w:ascii="Times New Roman" w:hAnsi="Times New Roman" w:cs="Times New Roman"/>
-          <w:sz w:val="24"/>
-          <w:szCs w:val="24"/>
-        </w:rPr>
-        <w:t>Losant</w:t>
-      </w:r>
-      <w:proofErr w:type="spellEnd"/>
-      <w:r>
-        <w:rPr>
-          <w:rFonts w:ascii="Times New Roman" w:hAnsi="Times New Roman" w:cs="Times New Roman"/>
-          <w:sz w:val="24"/>
-          <w:szCs w:val="24"/>
-        </w:rPr>
-        <w:t xml:space="preserve">. In </w:t>
-      </w:r>
-      <w:proofErr w:type="spellStart"/>
-      <w:r>
-        <w:rPr>
-          <w:rFonts w:ascii="Times New Roman" w:hAnsi="Times New Roman" w:cs="Times New Roman"/>
-          <w:sz w:val="24"/>
-          <w:szCs w:val="24"/>
-        </w:rPr>
-        <w:t>Losant</w:t>
-      </w:r>
-      <w:proofErr w:type="spellEnd"/>
-      <w:r>
-        <w:rPr>
-          <w:rFonts w:ascii="Times New Roman" w:hAnsi="Times New Roman" w:cs="Times New Roman"/>
-          <w:sz w:val="24"/>
-          <w:szCs w:val="24"/>
-        </w:rPr>
-        <w:t xml:space="preserve"> a workflow has been built to send a </w:t>
+        <w:t xml:space="preserve"> a hit will be registered. When this occurs it sends a device state through MQTT to Losant. In Losant a workflow has been built to send a </w:t>
       </w:r>
       <w:r>
         <w:rPr>
@@ -633,59 +580,23 @@
           <w:sz w:val="24"/>
           <w:szCs w:val="24"/>
         </w:rPr>
-        <w:t xml:space="preserve">to a second device when it receives a device state. In the second device when it receives this message it will turn on </w:t>
-      </w:r>
-      <w:proofErr w:type="gramStart"/>
-      <w:r>
-        <w:rPr>
-          <w:rFonts w:ascii="Times New Roman" w:hAnsi="Times New Roman" w:cs="Times New Roman"/>
-          <w:sz w:val="24"/>
-          <w:szCs w:val="24"/>
-        </w:rPr>
-        <w:t>a</w:t>
-      </w:r>
-      <w:r>
-        <w:rPr>
-          <w:rFonts w:ascii="Times New Roman" w:hAnsi="Times New Roman" w:cs="Times New Roman"/>
-          <w:sz w:val="24"/>
-          <w:szCs w:val="24"/>
-        </w:rPr>
-        <w:t>n</w:t>
-      </w:r>
-      <w:proofErr w:type="gramEnd"/>
-      <w:r>
-        <w:rPr>
-          <w:rFonts w:ascii="Times New Roman" w:hAnsi="Times New Roman" w:cs="Times New Roman"/>
-          <w:sz w:val="24"/>
-          <w:szCs w:val="24"/>
-        </w:rPr>
-        <w:t xml:space="preserve"> led light for 1.5 seconds.</w:t>
-      </w:r>
-      <w:r>
-        <w:rPr>
-          <w:rFonts w:ascii="Times New Roman" w:hAnsi="Times New Roman" w:cs="Times New Roman"/>
-          <w:sz w:val="24"/>
-          <w:szCs w:val="24"/>
-        </w:rPr>
-        <w:t xml:space="preserve"> </w:t>
-      </w:r>
-      <w:r>
-        <w:rPr>
-          <w:rFonts w:ascii="Times New Roman" w:hAnsi="Times New Roman" w:cs="Times New Roman"/>
-          <w:sz w:val="24"/>
-          <w:szCs w:val="24"/>
-        </w:rPr>
-        <w:t>It also sends a text message to the entered phone number with the message you ch</w:t>
-      </w:r>
-      <w:bookmarkStart w:id="0" w:name="_GoBack"/>
-      <w:bookmarkEnd w:id="0"/>
-      <w:r>
-        <w:rPr>
-          <w:rFonts w:ascii="Times New Roman" w:hAnsi="Times New Roman" w:cs="Times New Roman"/>
-          <w:sz w:val="24"/>
-          <w:szCs w:val="24"/>
-        </w:rPr>
-        <w:t>oose.</w:t>
+        <w:t>to a second device when it receives a device state. In the second device when it receives this message it will turn on a</w:t>
+      </w:r>
+      <w:r>
+        <w:rPr>
+          <w:rFonts w:ascii="Times New Roman" w:hAnsi="Times New Roman" w:cs="Times New Roman"/>
+          <w:sz w:val="24"/>
+          <w:szCs w:val="24"/>
+        </w:rPr>
+        <w:t>n led light for 1.5 seconds.</w:t>
+      </w:r>
+      <w:r>
+        <w:rPr>
+          <w:rFonts w:ascii="Times New Roman" w:hAnsi="Times New Roman" w:cs="Times New Roman"/>
+          <w:sz w:val="24"/>
+          <w:szCs w:val="24"/>
+        </w:rPr>
+        <w:t xml:space="preserve"> It also sends a text message to the entered phone number with the message you choose.</w:t>
       </w:r>
     </w:p>
     <w:p>
@@ -767,6 +678,7 @@
         <w:rPr>
           <w:noProof/>
         </w:rPr>
+        <w:lastRenderedPageBreak/>
         <w:drawing>
           <wp:inline distT="0" distB="0" distL="0" distR="0">
             <wp:extent cx="1999169" cy="2457450"/>

</xml_diff>